<commit_message>
moinor fixes and updates to docs
</commit_message>
<xml_diff>
--- a/docs/word/Databricks - Syslog.docx
+++ b/docs/word/Databricks - Syslog.docx
@@ -3660,18 +3660,88 @@
     </w:p>
     <w:p>
       <w:pPr>
-        <w:spacing w:after="240" w:before="240" w:line="276" w:lineRule="auto"/>
-        <w:ind w:left="0" w:firstLine="0"/>
-        <w:rPr>
-          <w:rFonts w:ascii="Arial" w:cs="Arial" w:eastAsia="Arial" w:hAnsi="Arial"/>
-          <w:sz w:val="22"/>
-          <w:szCs w:val="22"/>
-        </w:rPr>
-      </w:pPr>
-      <w:r>
-        <w:rPr>
-          <w:rtl w:val="0"/>
-        </w:rPr>
+        <w:ind w:left="420" w:hanging="420"/>
+        <w:rPr>
+          <w:rFonts w:ascii="Arial" w:cs="Arial" w:eastAsia="Arial" w:hAnsi="Arial"/>
+          <w:sz w:val="22"/>
+          <w:szCs w:val="22"/>
+        </w:rPr>
+      </w:pPr>
+      <w:r>
+        <w:rPr>
+          <w:rFonts w:ascii="Arial" w:cs="Arial" w:eastAsia="Arial" w:hAnsi="Arial"/>
+          <w:b w:val="1"/>
+          <w:sz w:val="22"/>
+          <w:szCs w:val="22"/>
+          <w:rtl w:val="0"/>
+        </w:rPr>
+        <w:t xml:space="preserve">Note</w:t>
+      </w:r>
+      <w:r>
+        <w:rPr>
+          <w:rFonts w:ascii="Arial" w:cs="Arial" w:eastAsia="Arial" w:hAnsi="Arial"/>
+          <w:sz w:val="22"/>
+          <w:szCs w:val="22"/>
+          <w:rtl w:val="0"/>
+        </w:rPr>
+        <w:t xml:space="preserve"> : By default, Rsyslog uses </w:t>
+      </w:r>
+      <w:r>
+        <w:rPr>
+          <w:rFonts w:ascii="Arial" w:cs="Arial" w:eastAsia="Arial" w:hAnsi="Arial"/>
+          <w:b w:val="1"/>
+          <w:sz w:val="22"/>
+          <w:szCs w:val="22"/>
+          <w:rtl w:val="0"/>
+        </w:rPr>
+        <w:t xml:space="preserve">RSYSLOG_TraditionalForwardFormat</w:t>
+      </w:r>
+      <w:r>
+        <w:rPr>
+          <w:rFonts w:ascii="Arial" w:cs="Arial" w:eastAsia="Arial" w:hAnsi="Arial"/>
+          <w:sz w:val="22"/>
+          <w:szCs w:val="22"/>
+          <w:rtl w:val="0"/>
+        </w:rPr>
+        <w:t xml:space="preserve"> to forward logs,</w:t>
+      </w:r>
+    </w:p>
+    <w:p>
+      <w:pPr>
+        <w:ind w:left="420" w:hanging="420"/>
+        <w:rPr>
+          <w:rFonts w:ascii="Arial" w:cs="Arial" w:eastAsia="Arial" w:hAnsi="Arial"/>
+          <w:sz w:val="22"/>
+          <w:szCs w:val="22"/>
+        </w:rPr>
+      </w:pPr>
+      <w:r>
+        <w:rPr>
+          <w:rFonts w:ascii="Arial" w:cs="Arial" w:eastAsia="Arial" w:hAnsi="Arial"/>
+          <w:sz w:val="22"/>
+          <w:szCs w:val="22"/>
+          <w:rtl w:val="0"/>
+        </w:rPr>
+        <w:t xml:space="preserve">which is compatible with RFC 3164 . Hence the notebook only supports this default format</w:t>
+      </w:r>
+    </w:p>
+    <w:p>
+      <w:pPr>
+        <w:ind w:left="420" w:hanging="420"/>
+        <w:rPr>
+          <w:rFonts w:ascii="Arial" w:cs="Arial" w:eastAsia="Arial" w:hAnsi="Arial"/>
+          <w:sz w:val="22"/>
+          <w:szCs w:val="22"/>
+        </w:rPr>
+      </w:pPr>
+      <w:r>
+        <w:rPr>
+          <w:rFonts w:ascii="Arial" w:cs="Arial" w:eastAsia="Arial" w:hAnsi="Arial"/>
+          <w:sz w:val="22"/>
+          <w:szCs w:val="22"/>
+          <w:rtl w:val="0"/>
+        </w:rPr>
+        <w:t xml:space="preserve">compatible with  RFC 3164 and no other format.</w:t>
       </w:r>
     </w:p>
     <w:p>
@@ -3976,10 +4046,6 @@
     </w:p>
     <w:p>
       <w:pPr>
-        <w:numPr>
-          <w:ilvl w:val="1"/>
-          <w:numId w:val="6"/>
-        </w:numPr>
         <w:pBdr>
           <w:top w:color="000000" w:space="0" w:sz="0" w:val="none"/>
           <w:left w:color="000000" w:space="0" w:sz="0" w:val="none"/>
@@ -3989,7 +4055,7 @@
         </w:pBdr>
         <w:shd w:fill="ffffff" w:val="clear"/>
         <w:spacing w:after="0" w:lineRule="auto"/>
-        <w:ind w:left="1440" w:hanging="360"/>
+        <w:ind w:left="1440" w:firstLine="0"/>
         <w:rPr>
           <w:rFonts w:ascii="Arial" w:cs="Arial" w:eastAsia="Arial" w:hAnsi="Arial"/>
           <w:sz w:val="22"/>
@@ -3999,56 +4065,8 @@
       </w:pPr>
       <w:r>
         <w:rPr>
-          <w:rFonts w:ascii="Arial" w:cs="Arial" w:eastAsia="Arial" w:hAnsi="Arial"/>
-          <w:sz w:val="22"/>
-          <w:szCs w:val="22"/>
-          <w:highlight w:val="white"/>
-          <w:rtl w:val="0"/>
-        </w:rPr>
-        <w:t xml:space="preserve">By default, Rsyslog uses </w:t>
-      </w:r>
-      <w:r>
-        <w:rPr>
-          <w:rFonts w:ascii="Arial" w:cs="Arial" w:eastAsia="Arial" w:hAnsi="Arial"/>
-          <w:b w:val="1"/>
-          <w:sz w:val="22"/>
-          <w:szCs w:val="22"/>
-          <w:highlight w:val="white"/>
-          <w:rtl w:val="0"/>
-        </w:rPr>
-        <w:t xml:space="preserve">RSYSLOG_TraditionalForwardFormat</w:t>
-      </w:r>
-      <w:r>
-        <w:rPr>
-          <w:rFonts w:ascii="Arial" w:cs="Arial" w:eastAsia="Arial" w:hAnsi="Arial"/>
-          <w:sz w:val="22"/>
-          <w:szCs w:val="22"/>
-          <w:highlight w:val="white"/>
-          <w:rtl w:val="0"/>
-        </w:rPr>
-        <w:t xml:space="preserve"> to forward logs. It is compatible with RFC 3164. However if your system generates logs according to RFC 5424, modify the above to add the following to the conf file:</w:t>
-        <w:br w:type="textWrapping"/>
-      </w:r>
-      <w:r>
-        <w:rPr>
-          <w:rFonts w:ascii="Arial" w:cs="Arial" w:eastAsia="Arial" w:hAnsi="Arial"/>
-          <w:sz w:val="22"/>
-          <w:szCs w:val="22"/>
-          <w:shd w:fill="d9d9d9" w:val="clear"/>
-          <w:rtl w:val="0"/>
-        </w:rPr>
-        <w:t xml:space="preserve">*. * @127.0.0.1:&lt;port_to_send_logs_to&gt;;RSYSLOG_SyslogProtocol23Format</w:t>
-      </w:r>
-      <w:r>
-        <w:rPr>
-          <w:rFonts w:ascii="Arial" w:cs="Arial" w:eastAsia="Arial" w:hAnsi="Arial"/>
-          <w:sz w:val="22"/>
-          <w:szCs w:val="22"/>
-          <w:highlight w:val="white"/>
-          <w:rtl w:val="0"/>
-        </w:rPr>
-        <w:br w:type="textWrapping"/>
-        <w:t xml:space="preserve">This predefined format is closest to  RFC 5424.</w:t>
+          <w:rtl w:val="0"/>
+        </w:rPr>
       </w:r>
     </w:p>
     <w:p>
@@ -4836,7 +4854,7 @@
                 <w:szCs w:val="22"/>
                 <w:rtl w:val="0"/>
               </w:rPr>
-              <w:t xml:space="preserve">    message_format rfc3164/rfc5424</w:t>
+              <w:t xml:space="preserve">    message_format rfc3164</w:t>
             </w:r>
           </w:p>
           <w:p>
@@ -4856,7 +4874,7 @@
                 <w:szCs w:val="22"/>
                 <w:rtl w:val="0"/>
               </w:rPr>
-              <w:t xml:space="preserve">    time_format "%b %d %H:%M:%S"/"%Y-%m-%dT%H:%M:%S.%L%z"</w:t>
+              <w:t xml:space="preserve">    time_format "%b %d %H:%M:%S"</w:t>
             </w:r>
           </w:p>
           <w:p>
@@ -5103,7 +5121,26 @@
           <w:szCs w:val="22"/>
           <w:rtl w:val="0"/>
         </w:rPr>
-        <w:t xml:space="preserve">should be set to rfc3164  or rfc5424 based on what format the Syslog is being sent.</w:t>
+        <w:t xml:space="preserve">should be set to rfc3164  The </w:t>
+      </w:r>
+      <w:r>
+        <w:rPr>
+          <w:rFonts w:ascii="Arial" w:cs="Arial" w:eastAsia="Arial" w:hAnsi="Arial"/>
+          <w:b w:val="1"/>
+          <w:sz w:val="22"/>
+          <w:szCs w:val="22"/>
+          <w:rtl w:val="0"/>
+        </w:rPr>
+        <w:t xml:space="preserve">with_priority </w:t>
+      </w:r>
+      <w:r>
+        <w:rPr>
+          <w:rFonts w:ascii="Arial" w:cs="Arial" w:eastAsia="Arial" w:hAnsi="Arial"/>
+          <w:sz w:val="22"/>
+          <w:szCs w:val="22"/>
+          <w:rtl w:val="0"/>
+        </w:rPr>
+        <w:t xml:space="preserve"> should be set to true if the Syslog messages being generated in your system contains the priority as the beginning field in the message.</w:t>
       </w:r>
     </w:p>
     <w:p>
@@ -5127,7 +5164,7 @@
           <w:szCs w:val="22"/>
           <w:rtl w:val="0"/>
         </w:rPr>
-        <w:t xml:space="preserve">The </w:t>
+        <w:t xml:space="preserve">Keep the </w:t>
       </w:r>
       <w:r>
         <w:rPr>
@@ -5137,40 +5174,16 @@
           <w:szCs w:val="22"/>
           <w:rtl w:val="0"/>
         </w:rPr>
-        <w:t xml:space="preserve">with_priority </w:t>
-      </w:r>
-      <w:r>
-        <w:rPr>
-          <w:rFonts w:ascii="Arial" w:cs="Arial" w:eastAsia="Arial" w:hAnsi="Arial"/>
-          <w:sz w:val="22"/>
-          <w:szCs w:val="22"/>
-          <w:rtl w:val="0"/>
-        </w:rPr>
-        <w:t xml:space="preserve"> should be set to true if the Syslog messages being generated in your system contains the priority as the beginning field in the message.</w:t>
-      </w:r>
-    </w:p>
-    <w:p>
-      <w:pPr>
-        <w:widowControl w:val="0"/>
-        <w:numPr>
-          <w:ilvl w:val="0"/>
-          <w:numId w:val="7"/>
-        </w:numPr>
-        <w:ind w:left="720" w:hanging="360"/>
-        <w:rPr>
-          <w:rFonts w:ascii="Arial" w:cs="Arial" w:eastAsia="Arial" w:hAnsi="Arial"/>
-          <w:sz w:val="22"/>
-          <w:szCs w:val="22"/>
-        </w:rPr>
-      </w:pPr>
-      <w:r>
-        <w:rPr>
-          <w:rFonts w:ascii="Arial" w:cs="Arial" w:eastAsia="Arial" w:hAnsi="Arial"/>
-          <w:sz w:val="22"/>
-          <w:szCs w:val="22"/>
-          <w:rtl w:val="0"/>
-        </w:rPr>
-        <w:t xml:space="preserve">Keep the </w:t>
+        <w:t xml:space="preserve">time_format  </w:t>
+      </w:r>
+      <w:r>
+        <w:rPr>
+          <w:rFonts w:ascii="Arial" w:cs="Arial" w:eastAsia="Arial" w:hAnsi="Arial"/>
+          <w:sz w:val="22"/>
+          <w:szCs w:val="22"/>
+          <w:rtl w:val="0"/>
+        </w:rPr>
+        <w:t xml:space="preserve">as </w:t>
       </w:r>
       <w:r>
         <w:rPr>
@@ -5180,130 +5193,12 @@
           <w:szCs w:val="22"/>
           <w:rtl w:val="0"/>
         </w:rPr>
-        <w:t xml:space="preserve">time_format  </w:t>
-      </w:r>
-      <w:r>
-        <w:rPr>
-          <w:rFonts w:ascii="Arial" w:cs="Arial" w:eastAsia="Arial" w:hAnsi="Arial"/>
-          <w:sz w:val="22"/>
-          <w:szCs w:val="22"/>
-          <w:rtl w:val="0"/>
-        </w:rPr>
-        <w:t xml:space="preserve">as </w:t>
-      </w:r>
-      <w:r>
-        <w:rPr>
-          <w:rFonts w:ascii="Arial" w:cs="Arial" w:eastAsia="Arial" w:hAnsi="Arial"/>
-          <w:b w:val="1"/>
-          <w:sz w:val="22"/>
-          <w:szCs w:val="22"/>
-          <w:rtl w:val="0"/>
-        </w:rPr>
-        <w:t xml:space="preserve">"%b %d %H:%M:%S" </w:t>
-      </w:r>
-      <w:r>
-        <w:rPr>
-          <w:rFonts w:ascii="Arial" w:cs="Arial" w:eastAsia="Arial" w:hAnsi="Arial"/>
-          <w:sz w:val="22"/>
-          <w:szCs w:val="22"/>
-          <w:rtl w:val="0"/>
-        </w:rPr>
-        <w:t xml:space="preserve">if  </w:t>
-      </w:r>
-      <w:r>
-        <w:rPr>
-          <w:rFonts w:ascii="Arial" w:cs="Arial" w:eastAsia="Arial" w:hAnsi="Arial"/>
-          <w:b w:val="1"/>
-          <w:sz w:val="22"/>
-          <w:szCs w:val="22"/>
-          <w:rtl w:val="0"/>
-        </w:rPr>
-        <w:t xml:space="preserve">message_format </w:t>
-      </w:r>
-      <w:r>
-        <w:rPr>
-          <w:rFonts w:ascii="Arial" w:cs="Arial" w:eastAsia="Arial" w:hAnsi="Arial"/>
-          <w:sz w:val="22"/>
-          <w:szCs w:val="22"/>
-          <w:rtl w:val="0"/>
-        </w:rPr>
-        <w:t xml:space="preserve">is </w:t>
-      </w:r>
-      <w:r>
-        <w:rPr>
-          <w:rFonts w:ascii="Arial" w:cs="Arial" w:eastAsia="Arial" w:hAnsi="Arial"/>
-          <w:b w:val="1"/>
-          <w:sz w:val="22"/>
-          <w:szCs w:val="22"/>
-          <w:rtl w:val="0"/>
-        </w:rPr>
-        <w:t xml:space="preserve">rfc3164 </w:t>
-      </w:r>
-      <w:r>
-        <w:rPr>
-          <w:rFonts w:ascii="Arial" w:cs="Arial" w:eastAsia="Arial" w:hAnsi="Arial"/>
-          <w:sz w:val="22"/>
-          <w:szCs w:val="22"/>
-          <w:rtl w:val="0"/>
-        </w:rPr>
-        <w:t xml:space="preserve">and as  </w:t>
-      </w:r>
-      <w:r>
-        <w:rPr>
-          <w:rFonts w:ascii="Arial" w:cs="Arial" w:eastAsia="Arial" w:hAnsi="Arial"/>
-          <w:b w:val="1"/>
-          <w:sz w:val="22"/>
-          <w:szCs w:val="22"/>
-          <w:rtl w:val="0"/>
-        </w:rPr>
-        <w:t xml:space="preserve">"%Y-%m-%dT%H:%M:%S.%L%z"</w:t>
-      </w:r>
-      <w:r>
-        <w:rPr>
-          <w:rFonts w:ascii="Arial" w:cs="Arial" w:eastAsia="Arial" w:hAnsi="Arial"/>
-          <w:sz w:val="22"/>
-          <w:szCs w:val="22"/>
-          <w:rtl w:val="0"/>
-        </w:rPr>
-        <w:t xml:space="preserve"> if the </w:t>
-      </w:r>
-      <w:r>
-        <w:rPr>
-          <w:rFonts w:ascii="Arial" w:cs="Arial" w:eastAsia="Arial" w:hAnsi="Arial"/>
-          <w:b w:val="1"/>
-          <w:sz w:val="22"/>
-          <w:szCs w:val="22"/>
-          <w:rtl w:val="0"/>
-        </w:rPr>
-        <w:t xml:space="preserve">message_format </w:t>
-      </w:r>
-      <w:r>
-        <w:rPr>
-          <w:rFonts w:ascii="Arial" w:cs="Arial" w:eastAsia="Arial" w:hAnsi="Arial"/>
-          <w:sz w:val="22"/>
-          <w:szCs w:val="22"/>
-          <w:rtl w:val="0"/>
-        </w:rPr>
-        <w:t xml:space="preserve">is </w:t>
-      </w:r>
-      <w:r>
-        <w:rPr>
-          <w:rFonts w:ascii="Arial" w:cs="Arial" w:eastAsia="Arial" w:hAnsi="Arial"/>
-          <w:b w:val="1"/>
-          <w:sz w:val="22"/>
-          <w:szCs w:val="22"/>
-          <w:rtl w:val="0"/>
-        </w:rPr>
-        <w:t xml:space="preserve">rfc5424</w:t>
-      </w:r>
-      <w:r>
-        <w:rPr>
-          <w:rFonts w:ascii="Arial" w:cs="Arial" w:eastAsia="Arial" w:hAnsi="Arial"/>
-          <w:sz w:val="22"/>
-          <w:szCs w:val="22"/>
-          <w:rtl w:val="0"/>
-        </w:rPr>
-        <w:t xml:space="preserve">.</w:t>
+        <w:t xml:space="preserve">"%b %d %H:%M:%S"</w:t>
+      </w:r>
+      <w:r>
+        <w:rPr>
+          <w:rtl w:val="0"/>
+        </w:rPr>
       </w:r>
     </w:p>
     <w:p>
@@ -6864,12 +6759,12 @@
           <wp:inline distB="114300" distT="114300" distL="114300" distR="114300">
             <wp:extent cx="4671668" cy="1625642"/>
             <wp:effectExtent b="0" l="0" r="0" t="0"/>
-            <wp:docPr id="26" name="image11.png"/>
+            <wp:docPr id="26" name="image10.png"/>
             <a:graphic>
               <a:graphicData uri="http://schemas.openxmlformats.org/drawingml/2006/picture">
                 <pic:pic>
                   <pic:nvPicPr>
-                    <pic:cNvPr id="0" name="image11.png"/>
+                    <pic:cNvPr id="0" name="image10.png"/>
                     <pic:cNvPicPr preferRelativeResize="0"/>
                   </pic:nvPicPr>
                   <pic:blipFill>
@@ -10181,12 +10076,12 @@
           <wp:inline distB="114300" distT="114300" distL="114300" distR="114300">
             <wp:extent cx="200025" cy="190500"/>
             <wp:effectExtent b="0" l="0" r="0" t="0"/>
-            <wp:docPr id="28" name="image4.png"/>
+            <wp:docPr id="28" name="image1.png"/>
             <a:graphic>
               <a:graphicData uri="http://schemas.openxmlformats.org/drawingml/2006/picture">
                 <pic:pic>
                   <pic:nvPicPr>
-                    <pic:cNvPr id="0" name="image4.png"/>
+                    <pic:cNvPr id="0" name="image1.png"/>
                     <pic:cNvPicPr preferRelativeResize="0"/>
                   </pic:nvPicPr>
                   <pic:blipFill>
@@ -10328,12 +10223,12 @@
           <wp:inline distB="114300" distT="114300" distL="114300" distR="114300">
             <wp:extent cx="5153025" cy="1609827"/>
             <wp:effectExtent b="0" l="0" r="0" t="0"/>
-            <wp:docPr id="27" name="image14.png"/>
+            <wp:docPr id="27" name="image3.png"/>
             <a:graphic>
               <a:graphicData uri="http://schemas.openxmlformats.org/drawingml/2006/picture">
                 <pic:pic>
                   <pic:nvPicPr>
-                    <pic:cNvPr id="0" name="image14.png"/>
+                    <pic:cNvPr id="0" name="image3.png"/>
                     <pic:cNvPicPr preferRelativeResize="0"/>
                   </pic:nvPicPr>
                   <pic:blipFill>
@@ -14406,12 +14301,12 @@
           <wp:inline distB="114300" distT="114300" distL="114300" distR="114300">
             <wp:extent cx="200025" cy="190500"/>
             <wp:effectExtent b="0" l="0" r="0" t="0"/>
-            <wp:docPr id="30" name="image4.png"/>
+            <wp:docPr id="30" name="image1.png"/>
             <a:graphic>
               <a:graphicData uri="http://schemas.openxmlformats.org/drawingml/2006/picture">
                 <pic:pic>
                   <pic:nvPicPr>
-                    <pic:cNvPr id="0" name="image4.png"/>
+                    <pic:cNvPr id="0" name="image1.png"/>
                     <pic:cNvPicPr preferRelativeResize="0"/>
                   </pic:nvPicPr>
                   <pic:blipFill>
@@ -14575,12 +14470,12 @@
           <wp:inline distB="114300" distT="114300" distL="114300" distR="114300">
             <wp:extent cx="4567238" cy="3533775"/>
             <wp:effectExtent b="0" l="0" r="0" t="0"/>
-            <wp:docPr id="29" name="image10.png"/>
+            <wp:docPr id="29" name="image11.png"/>
             <a:graphic>
               <a:graphicData uri="http://schemas.openxmlformats.org/drawingml/2006/picture">
                 <pic:pic>
                   <pic:nvPicPr>
-                    <pic:cNvPr id="0" name="image10.png"/>
+                    <pic:cNvPr id="0" name="image11.png"/>
                     <pic:cNvPicPr preferRelativeResize="0"/>
                   </pic:nvPicPr>
                   <pic:blipFill>
@@ -14986,12 +14881,12 @@
           <wp:inline distB="114300" distT="114300" distL="114300" distR="114300">
             <wp:extent cx="4767263" cy="2695575"/>
             <wp:effectExtent b="0" l="0" r="0" t="0"/>
-            <wp:docPr id="31" name="image3.png"/>
+            <wp:docPr id="31" name="image5.png"/>
             <a:graphic>
               <a:graphicData uri="http://schemas.openxmlformats.org/drawingml/2006/picture">
                 <pic:pic>
                   <pic:nvPicPr>
-                    <pic:cNvPr id="0" name="image3.png"/>
+                    <pic:cNvPr id="0" name="image5.png"/>
                     <pic:cNvPicPr preferRelativeResize="0"/>
                   </pic:nvPicPr>
                   <pic:blipFill>
@@ -17387,12 +17282,12 @@
           <wp:inline distB="114300" distT="114300" distL="114300" distR="114300">
             <wp:extent cx="5731200" cy="635000"/>
             <wp:effectExtent b="0" l="0" r="0" t="0"/>
-            <wp:docPr id="34" name="image5.png"/>
+            <wp:docPr id="34" name="image2.png"/>
             <a:graphic>
               <a:graphicData uri="http://schemas.openxmlformats.org/drawingml/2006/picture">
                 <pic:pic>
                   <pic:nvPicPr>
-                    <pic:cNvPr id="0" name="image5.png"/>
+                    <pic:cNvPr id="0" name="image2.png"/>
                     <pic:cNvPicPr preferRelativeResize="0"/>
                   </pic:nvPicPr>
                   <pic:blipFill>
@@ -17481,51 +17376,12 @@
           <w:szCs w:val="22"/>
           <w:rtl w:val="0"/>
         </w:rPr>
-        <w:t xml:space="preserve">The syslogs_rfc5424 and syslogs_rfc3164 notebooks are used to create tables from Syslogs in an S3 bucket respectively. The user parameters and important commands of the notebooks are explained below:</w:t>
-      </w:r>
-      <w:r>
-        <w:rPr>
-          <w:rtl w:val="0"/>
-        </w:rPr>
-      </w:r>
-    </w:p>
-    <w:p>
-      <w:pPr>
-        <w:spacing w:line="276" w:lineRule="auto"/>
-        <w:ind w:left="0" w:firstLine="0"/>
-        <w:rPr>
-          <w:rFonts w:ascii="Arial" w:cs="Arial" w:eastAsia="Arial" w:hAnsi="Arial"/>
-          <w:b w:val="1"/>
-          <w:sz w:val="22"/>
-          <w:szCs w:val="22"/>
-        </w:rPr>
-      </w:pPr>
-      <w:r>
-        <w:rPr>
-          <w:rtl w:val="0"/>
-        </w:rPr>
-      </w:r>
-    </w:p>
-    <w:p>
-      <w:pPr>
-        <w:spacing w:line="276" w:lineRule="auto"/>
-        <w:ind w:left="0" w:firstLine="0"/>
-        <w:rPr>
-          <w:rFonts w:ascii="Arial" w:cs="Arial" w:eastAsia="Arial" w:hAnsi="Arial"/>
-          <w:b w:val="1"/>
-          <w:sz w:val="22"/>
-          <w:szCs w:val="22"/>
-        </w:rPr>
-      </w:pPr>
-      <w:r>
-        <w:rPr>
-          <w:rFonts w:ascii="Arial" w:cs="Arial" w:eastAsia="Arial" w:hAnsi="Arial"/>
-          <w:b w:val="1"/>
-          <w:sz w:val="22"/>
-          <w:szCs w:val="22"/>
-          <w:rtl w:val="0"/>
-        </w:rPr>
-        <w:t xml:space="preserve">syslogs_rfc3164 Notebook</w:t>
+        <w:t xml:space="preserve">The syslogs_rfc3164 notebook is used to create tables from Syslogs in an S3 bucket respectively. The user parameters and important commands of the notebooks are explained below:</w:t>
+      </w:r>
+      <w:r>
+        <w:rPr>
+          <w:rtl w:val="0"/>
+        </w:rPr>
       </w:r>
     </w:p>
     <w:p>
@@ -17960,12 +17816,12 @@
           <wp:inline distB="114300" distT="114300" distL="114300" distR="114300">
             <wp:extent cx="5731200" cy="3467100"/>
             <wp:effectExtent b="0" l="0" r="0" t="0"/>
-            <wp:docPr id="33" name="image2.png"/>
+            <wp:docPr id="33" name="image6.png"/>
             <a:graphic>
               <a:graphicData uri="http://schemas.openxmlformats.org/drawingml/2006/picture">
                 <pic:pic>
                   <pic:nvPicPr>
-                    <pic:cNvPr id="0" name="image2.png"/>
+                    <pic:cNvPr id="0" name="image6.png"/>
                     <pic:cNvPicPr preferRelativeResize="0"/>
                   </pic:nvPicPr>
                   <pic:blipFill>
@@ -18121,12 +17977,12 @@
           <wp:inline distB="114300" distT="114300" distL="114300" distR="114300">
             <wp:extent cx="5731200" cy="4406900"/>
             <wp:effectExtent b="0" l="0" r="0" t="0"/>
-            <wp:docPr id="35" name="image6.png"/>
+            <wp:docPr id="35" name="image4.png"/>
             <a:graphic>
               <a:graphicData uri="http://schemas.openxmlformats.org/drawingml/2006/picture">
                 <pic:pic>
                   <pic:nvPicPr>
-                    <pic:cNvPr id="0" name="image6.png"/>
+                    <pic:cNvPr id="0" name="image4.png"/>
                     <pic:cNvPicPr preferRelativeResize="0"/>
                   </pic:nvPicPr>
                   <pic:blipFill>
@@ -18201,12 +18057,12 @@
           <wp:inline distB="114300" distT="114300" distL="114300" distR="114300">
             <wp:extent cx="5731200" cy="609600"/>
             <wp:effectExtent b="0" l="0" r="0" t="0"/>
-            <wp:docPr id="36" name="image12.png"/>
+            <wp:docPr id="36" name="image7.png"/>
             <a:graphic>
               <a:graphicData uri="http://schemas.openxmlformats.org/drawingml/2006/picture">
                 <pic:pic>
                   <pic:nvPicPr>
-                    <pic:cNvPr id="0" name="image12.png"/>
+                    <pic:cNvPr id="0" name="image7.png"/>
                     <pic:cNvPicPr preferRelativeResize="0"/>
                   </pic:nvPicPr>
                   <pic:blipFill>
@@ -18238,782 +18094,6 @@
     </w:p>
     <w:p>
       <w:pPr>
-        <w:shd w:fill="ffffff" w:val="clear"/>
-        <w:spacing w:after="320" w:before="200" w:line="276" w:lineRule="auto"/>
-        <w:ind w:left="0" w:firstLine="0"/>
-        <w:rPr>
-          <w:rFonts w:ascii="Arial" w:cs="Arial" w:eastAsia="Arial" w:hAnsi="Arial"/>
-          <w:sz w:val="22"/>
-          <w:szCs w:val="22"/>
-        </w:rPr>
-      </w:pPr>
-      <w:r>
-        <w:rPr>
-          <w:rtl w:val="0"/>
-        </w:rPr>
-      </w:r>
-    </w:p>
-    <w:p>
-      <w:pPr>
-        <w:shd w:fill="ffffff" w:val="clear"/>
-        <w:spacing w:after="320" w:before="200" w:line="276" w:lineRule="auto"/>
-        <w:ind w:left="0" w:firstLine="0"/>
-        <w:rPr>
-          <w:rFonts w:ascii="Arial" w:cs="Arial" w:eastAsia="Arial" w:hAnsi="Arial"/>
-          <w:sz w:val="22"/>
-          <w:szCs w:val="22"/>
-        </w:rPr>
-      </w:pPr>
-      <w:r>
-        <w:rPr>
-          <w:rtl w:val="0"/>
-        </w:rPr>
-      </w:r>
-    </w:p>
-    <w:p>
-      <w:pPr>
-        <w:spacing w:line="276" w:lineRule="auto"/>
-        <w:ind w:left="0" w:firstLine="0"/>
-        <w:rPr>
-          <w:rFonts w:ascii="Arial" w:cs="Arial" w:eastAsia="Arial" w:hAnsi="Arial"/>
-          <w:b w:val="1"/>
-          <w:sz w:val="22"/>
-          <w:szCs w:val="22"/>
-        </w:rPr>
-      </w:pPr>
-      <w:r>
-        <w:rPr>
-          <w:rFonts w:ascii="Arial" w:cs="Arial" w:eastAsia="Arial" w:hAnsi="Arial"/>
-          <w:b w:val="1"/>
-          <w:sz w:val="22"/>
-          <w:szCs w:val="22"/>
-          <w:rtl w:val="0"/>
-        </w:rPr>
-        <w:t xml:space="preserve">syslogs_rfc5424 Notebook</w:t>
-      </w:r>
-    </w:p>
-    <w:p>
-      <w:pPr>
-        <w:spacing w:line="276" w:lineRule="auto"/>
-        <w:ind w:left="0" w:firstLine="0"/>
-        <w:rPr>
-          <w:rFonts w:ascii="Arial" w:cs="Arial" w:eastAsia="Arial" w:hAnsi="Arial"/>
-          <w:b w:val="1"/>
-          <w:sz w:val="22"/>
-          <w:szCs w:val="22"/>
-        </w:rPr>
-      </w:pPr>
-      <w:r>
-        <w:rPr>
-          <w:rtl w:val="0"/>
-        </w:rPr>
-      </w:r>
-    </w:p>
-    <w:p>
-      <w:pPr>
-        <w:spacing w:line="276" w:lineRule="auto"/>
-        <w:ind w:left="0" w:firstLine="0"/>
-        <w:rPr>
-          <w:rFonts w:ascii="Arial" w:cs="Arial" w:eastAsia="Arial" w:hAnsi="Arial"/>
-          <w:b w:val="1"/>
-          <w:sz w:val="22"/>
-          <w:szCs w:val="22"/>
-        </w:rPr>
-      </w:pPr>
-      <w:r>
-        <w:rPr>
-          <w:rFonts w:ascii="Arial" w:cs="Arial" w:eastAsia="Arial" w:hAnsi="Arial"/>
-          <w:b w:val="1"/>
-          <w:sz w:val="22"/>
-          <w:szCs w:val="22"/>
-          <w:rtl w:val="0"/>
-        </w:rPr>
-        <w:t xml:space="preserve">User Parameters</w:t>
-      </w:r>
-    </w:p>
-    <w:p>
-      <w:pPr>
-        <w:spacing w:line="276" w:lineRule="auto"/>
-        <w:ind w:left="0" w:firstLine="0"/>
-        <w:rPr>
-          <w:rFonts w:ascii="Arial" w:cs="Arial" w:eastAsia="Arial" w:hAnsi="Arial"/>
-          <w:b w:val="1"/>
-          <w:sz w:val="22"/>
-          <w:szCs w:val="22"/>
-        </w:rPr>
-      </w:pPr>
-      <w:r>
-        <w:rPr>
-          <w:rtl w:val="0"/>
-        </w:rPr>
-      </w:r>
-    </w:p>
-    <w:p>
-      <w:pPr>
-        <w:spacing w:line="276" w:lineRule="auto"/>
-        <w:ind w:left="0" w:firstLine="0"/>
-        <w:rPr>
-          <w:rFonts w:ascii="Arial" w:cs="Arial" w:eastAsia="Arial" w:hAnsi="Arial"/>
-          <w:b w:val="1"/>
-          <w:sz w:val="22"/>
-          <w:szCs w:val="22"/>
-        </w:rPr>
-      </w:pPr>
-      <w:r>
-        <w:rPr>
-          <w:rFonts w:ascii="Arial" w:cs="Arial" w:eastAsia="Arial" w:hAnsi="Arial"/>
-          <w:b w:val="1"/>
-          <w:sz w:val="22"/>
-          <w:szCs w:val="22"/>
-          <w:rtl w:val="0"/>
-        </w:rPr>
-        <w:t xml:space="preserve">All Input parameters are mandatory</w:t>
-      </w:r>
-    </w:p>
-    <w:p>
-      <w:pPr>
-        <w:spacing w:line="276" w:lineRule="auto"/>
-        <w:ind w:left="0" w:firstLine="0"/>
-        <w:rPr>
-          <w:rFonts w:ascii="Arial" w:cs="Arial" w:eastAsia="Arial" w:hAnsi="Arial"/>
-          <w:sz w:val="22"/>
-          <w:szCs w:val="22"/>
-        </w:rPr>
-      </w:pPr>
-      <w:r>
-        <w:rPr>
-          <w:rFonts w:ascii="Arial" w:cs="Arial" w:eastAsia="Arial" w:hAnsi="Arial"/>
-          <w:sz w:val="22"/>
-          <w:szCs w:val="22"/>
-          <w:rtl w:val="0"/>
-        </w:rPr>
-        <w:t xml:space="preserve">The </w:t>
-      </w:r>
-      <w:r>
-        <w:rPr>
-          <w:rFonts w:ascii="Arial" w:cs="Arial" w:eastAsia="Arial" w:hAnsi="Arial"/>
-          <w:b w:val="1"/>
-          <w:highlight w:val="white"/>
-          <w:rtl w:val="0"/>
-        </w:rPr>
-        <w:t xml:space="preserve">Syslogs Path</w:t>
-      </w:r>
-      <w:r>
-        <w:rPr>
-          <w:rFonts w:ascii="Arial" w:cs="Arial" w:eastAsia="Arial" w:hAnsi="Arial"/>
-          <w:sz w:val="22"/>
-          <w:szCs w:val="22"/>
-          <w:rtl w:val="0"/>
-        </w:rPr>
-        <w:t xml:space="preserve"> and </w:t>
-      </w:r>
-      <w:r>
-        <w:rPr>
-          <w:rFonts w:ascii="Arial" w:cs="Arial" w:eastAsia="Arial" w:hAnsi="Arial"/>
-          <w:b w:val="1"/>
-          <w:sz w:val="22"/>
-          <w:szCs w:val="22"/>
-          <w:rtl w:val="0"/>
-        </w:rPr>
-        <w:t xml:space="preserve">Region Name</w:t>
-      </w:r>
-      <w:r>
-        <w:rPr>
-          <w:rFonts w:ascii="Arial" w:cs="Arial" w:eastAsia="Arial" w:hAnsi="Arial"/>
-          <w:sz w:val="22"/>
-          <w:szCs w:val="22"/>
-          <w:rtl w:val="0"/>
-        </w:rPr>
-        <w:t xml:space="preserve"> can be obtained from AWS account admin.</w:t>
-      </w:r>
-    </w:p>
-    <w:p>
-      <w:pPr>
-        <w:numPr>
-          <w:ilvl w:val="0"/>
-          <w:numId w:val="5"/>
-        </w:numPr>
-        <w:shd w:fill="ffffff" w:val="clear"/>
-        <w:spacing w:after="320" w:before="200" w:line="276" w:lineRule="auto"/>
-        <w:ind w:left="720" w:hanging="360"/>
-        <w:rPr>
-          <w:rFonts w:ascii="Arial" w:cs="Arial" w:eastAsia="Arial" w:hAnsi="Arial"/>
-          <w:sz w:val="22"/>
-          <w:szCs w:val="22"/>
-        </w:rPr>
-      </w:pPr>
-      <w:r>
-        <w:rPr>
-          <w:rFonts w:ascii="Arial" w:cs="Arial" w:eastAsia="Arial" w:hAnsi="Arial"/>
-          <w:b w:val="1"/>
-          <w:highlight w:val="white"/>
-          <w:rtl w:val="0"/>
-        </w:rPr>
-        <w:t xml:space="preserve">Syslogs Path</w:t>
-      </w:r>
-      <w:r>
-        <w:rPr>
-          <w:rFonts w:ascii="Arial" w:cs="Arial" w:eastAsia="Arial" w:hAnsi="Arial"/>
-          <w:sz w:val="22"/>
-          <w:szCs w:val="22"/>
-          <w:rtl w:val="0"/>
-        </w:rPr>
-        <w:t xml:space="preserve">: </w:t>
-      </w:r>
-      <w:r>
-        <w:rPr>
-          <w:rFonts w:ascii="Arial" w:cs="Arial" w:eastAsia="Arial" w:hAnsi="Arial"/>
-          <w:sz w:val="22"/>
-          <w:szCs w:val="22"/>
-          <w:highlight w:val="white"/>
-          <w:rtl w:val="0"/>
-        </w:rPr>
-        <w:t xml:space="preserve">The folder in the S3 bucket from which to collect data. It should be of the form `s3://&lt;bucket-name&gt;/&lt;path_to_syslog_folder&gt;/*`.</w:t>
-        <w:br w:type="textWrapping"/>
-        <w:t xml:space="preserve">Example</w:t>
-      </w:r>
-      <w:r>
-        <w:rPr>
-          <w:rFonts w:ascii="Arial" w:cs="Arial" w:eastAsia="Arial" w:hAnsi="Arial"/>
-          <w:b w:val="1"/>
-          <w:sz w:val="22"/>
-          <w:szCs w:val="22"/>
-          <w:highlight w:val="white"/>
-          <w:rtl w:val="0"/>
-        </w:rPr>
-        <w:t xml:space="preserve">:</w:t>
-      </w:r>
-      <w:r>
-        <w:rPr>
-          <w:rFonts w:ascii="Arial" w:cs="Arial" w:eastAsia="Arial" w:hAnsi="Arial"/>
-          <w:sz w:val="22"/>
-          <w:szCs w:val="22"/>
-          <w:highlight w:val="white"/>
-          <w:rtl w:val="0"/>
-        </w:rPr>
-        <w:t xml:space="preserve"> Syslogs Path : </w:t>
-      </w:r>
-      <w:r>
-        <w:rPr>
-          <w:rFonts w:ascii="Arial" w:cs="Arial" w:eastAsia="Arial" w:hAnsi="Arial"/>
-          <w:sz w:val="22"/>
-          <w:szCs w:val="22"/>
-          <w:rtl w:val="0"/>
-        </w:rPr>
-        <w:t xml:space="preserve">s3://mybucket/my_syslog_folder/*</w:t>
-      </w:r>
-    </w:p>
-    <w:p>
-      <w:pPr>
-        <w:numPr>
-          <w:ilvl w:val="0"/>
-          <w:numId w:val="5"/>
-        </w:numPr>
-        <w:shd w:fill="ffffff" w:val="clear"/>
-        <w:spacing w:before="200" w:line="276" w:lineRule="auto"/>
-        <w:ind w:left="720" w:hanging="360"/>
-        <w:rPr>
-          <w:rFonts w:ascii="Arial" w:cs="Arial" w:eastAsia="Arial" w:hAnsi="Arial"/>
-          <w:sz w:val="22"/>
-          <w:szCs w:val="22"/>
-        </w:rPr>
-      </w:pPr>
-      <w:r>
-        <w:rPr>
-          <w:rFonts w:ascii="Arial" w:cs="Arial" w:eastAsia="Arial" w:hAnsi="Arial"/>
-          <w:b w:val="1"/>
-          <w:sz w:val="22"/>
-          <w:szCs w:val="22"/>
-          <w:rtl w:val="0"/>
-        </w:rPr>
-        <w:t xml:space="preserve">Delta Output Path</w:t>
-      </w:r>
-      <w:r>
-        <w:rPr>
-          <w:rFonts w:ascii="Arial" w:cs="Arial" w:eastAsia="Arial" w:hAnsi="Arial"/>
-          <w:sz w:val="22"/>
-          <w:szCs w:val="22"/>
-          <w:rtl w:val="0"/>
-        </w:rPr>
-        <w:t xml:space="preserve">: The DBFS or S3 path where the parsed data files should be stored. Ensure that this path is either empty(contains no data files) or is not a pre-existing path or does not contain any data that does not follow Syslogs schema (schema as specified in cmd 5 in the notebook).</w:t>
-        <w:br w:type="textWrapping"/>
-        <w:t xml:space="preserve">Example: /SyslogData/</w:t>
-      </w:r>
-    </w:p>
-    <w:p>
-      <w:pPr>
-        <w:numPr>
-          <w:ilvl w:val="0"/>
-          <w:numId w:val="5"/>
-        </w:numPr>
-        <w:shd w:fill="ffffff" w:val="clear"/>
-        <w:spacing w:before="200" w:line="276" w:lineRule="auto"/>
-        <w:ind w:left="720" w:hanging="360"/>
-        <w:rPr>
-          <w:rFonts w:ascii="Arial" w:cs="Arial" w:eastAsia="Arial" w:hAnsi="Arial"/>
-          <w:sz w:val="22"/>
-          <w:szCs w:val="22"/>
-        </w:rPr>
-      </w:pPr>
-      <w:r>
-        <w:rPr>
-          <w:rFonts w:ascii="Arial" w:cs="Arial" w:eastAsia="Arial" w:hAnsi="Arial"/>
-          <w:b w:val="1"/>
-          <w:sz w:val="22"/>
-          <w:szCs w:val="22"/>
-          <w:rtl w:val="0"/>
-        </w:rPr>
-        <w:t xml:space="preserve">Checkpoint Path</w:t>
-      </w:r>
-      <w:r>
-        <w:rPr>
-          <w:rFonts w:ascii="Arial" w:cs="Arial" w:eastAsia="Arial" w:hAnsi="Arial"/>
-          <w:sz w:val="22"/>
-          <w:szCs w:val="22"/>
-          <w:rtl w:val="0"/>
-        </w:rPr>
-        <w:t xml:space="preserve">: The path for checkpoint files. The checkpoint files store information regarding the last processed record written to the table. Ensure that only one Syslog Logs Path is associated with a given checkpoint Path, that is, the same checkpoint Path should not be used for any other Syslog Logs Path.</w:t>
-        <w:br w:type="textWrapping"/>
-        <w:t xml:space="preserve">Example: /SyslogData.checkpoint</w:t>
-      </w:r>
-    </w:p>
-    <w:p>
-      <w:pPr>
-        <w:numPr>
-          <w:ilvl w:val="0"/>
-          <w:numId w:val="5"/>
-        </w:numPr>
-        <w:shd w:fill="ffffff" w:val="clear"/>
-        <w:spacing w:before="200" w:line="276" w:lineRule="auto"/>
-        <w:ind w:left="720" w:hanging="360"/>
-        <w:rPr>
-          <w:rFonts w:ascii="Arial" w:cs="Arial" w:eastAsia="Arial" w:hAnsi="Arial"/>
-          <w:sz w:val="22"/>
-          <w:szCs w:val="22"/>
-        </w:rPr>
-      </w:pPr>
-      <w:r>
-        <w:rPr>
-          <w:rFonts w:ascii="Arial" w:cs="Arial" w:eastAsia="Arial" w:hAnsi="Arial"/>
-          <w:b w:val="1"/>
-          <w:sz w:val="22"/>
-          <w:szCs w:val="22"/>
-          <w:rtl w:val="0"/>
-        </w:rPr>
-        <w:t xml:space="preserve">Table Name</w:t>
-      </w:r>
-      <w:r>
-        <w:rPr>
-          <w:rFonts w:ascii="Arial" w:cs="Arial" w:eastAsia="Arial" w:hAnsi="Arial"/>
-          <w:sz w:val="22"/>
-          <w:szCs w:val="22"/>
-          <w:rtl w:val="0"/>
-        </w:rPr>
-        <w:t xml:space="preserve">: The table name to create. A table name can contain only lowercase alphanumeric characters and underscores and must start with a lowercase letter or underscore. Ensure a table with provided name does not pre-exist, else it will not be created.</w:t>
-      </w:r>
-    </w:p>
-    <w:p>
-      <w:pPr>
-        <w:numPr>
-          <w:ilvl w:val="0"/>
-          <w:numId w:val="5"/>
-        </w:numPr>
-        <w:shd w:fill="ffffff" w:val="clear"/>
-        <w:spacing w:after="320" w:before="200" w:line="276" w:lineRule="auto"/>
-        <w:ind w:left="720" w:hanging="360"/>
-        <w:rPr>
-          <w:rFonts w:ascii="Arial" w:cs="Arial" w:eastAsia="Arial" w:hAnsi="Arial"/>
-          <w:sz w:val="22"/>
-          <w:szCs w:val="22"/>
-        </w:rPr>
-      </w:pPr>
-      <w:r>
-        <w:rPr>
-          <w:rFonts w:ascii="Arial" w:cs="Arial" w:eastAsia="Arial" w:hAnsi="Arial"/>
-          <w:b w:val="1"/>
-          <w:sz w:val="22"/>
-          <w:szCs w:val="22"/>
-          <w:rtl w:val="0"/>
-        </w:rPr>
-        <w:t xml:space="preserve">Region Name</w:t>
-      </w:r>
-      <w:r>
-        <w:rPr>
-          <w:rFonts w:ascii="Arial" w:cs="Arial" w:eastAsia="Arial" w:hAnsi="Arial"/>
-          <w:sz w:val="22"/>
-          <w:szCs w:val="22"/>
-          <w:rtl w:val="0"/>
-        </w:rPr>
-        <w:t xml:space="preserve">: The region name in which S3 bucket and the AWS SNS and SQS services are created.</w:t>
-        <w:br w:type="textWrapping"/>
-        <w:t xml:space="preserve">Example: us-east-1</w:t>
-      </w:r>
-    </w:p>
-    <w:p>
-      <w:pPr>
-        <w:shd w:fill="ffffff" w:val="clear"/>
-        <w:spacing w:after="320" w:before="200" w:lineRule="auto"/>
-        <w:ind w:left="0" w:firstLine="0"/>
-        <w:rPr>
-          <w:rFonts w:ascii="Arial" w:cs="Arial" w:eastAsia="Arial" w:hAnsi="Arial"/>
-          <w:b w:val="1"/>
-          <w:sz w:val="22"/>
-          <w:szCs w:val="22"/>
-        </w:rPr>
-      </w:pPr>
-      <w:r>
-        <w:rPr>
-          <w:rFonts w:ascii="Arial" w:cs="Arial" w:eastAsia="Arial" w:hAnsi="Arial"/>
-          <w:b w:val="1"/>
-          <w:sz w:val="22"/>
-          <w:szCs w:val="22"/>
-          <w:rtl w:val="0"/>
-        </w:rPr>
-        <w:t xml:space="preserve">Important Commands</w:t>
-      </w:r>
-    </w:p>
-    <w:p>
-      <w:pPr>
-        <w:numPr>
-          <w:ilvl w:val="0"/>
-          <w:numId w:val="10"/>
-        </w:numPr>
-        <w:shd w:fill="ffffff" w:val="clear"/>
-        <w:spacing w:before="240" w:lineRule="auto"/>
-        <w:ind w:left="720" w:hanging="360"/>
-        <w:rPr>
-          <w:rFonts w:ascii="Arial" w:cs="Arial" w:eastAsia="Arial" w:hAnsi="Arial"/>
-          <w:sz w:val="22"/>
-          <w:szCs w:val="22"/>
-        </w:rPr>
-      </w:pPr>
-      <w:r>
-        <w:rPr>
-          <w:rFonts w:ascii="Arial" w:cs="Arial" w:eastAsia="Arial" w:hAnsi="Arial"/>
-          <w:sz w:val="22"/>
-          <w:szCs w:val="22"/>
-          <w:rtl w:val="0"/>
-        </w:rPr>
-        <w:t xml:space="preserve">Cmd2 declares the user parameters and cmd3 reads user parameter values.</w:t>
-      </w:r>
-    </w:p>
-    <w:p>
-      <w:pPr>
-        <w:shd w:fill="ffffff" w:val="clear"/>
-        <w:spacing w:after="320" w:before="200" w:line="276" w:lineRule="auto"/>
-        <w:ind w:left="0" w:firstLine="0"/>
-        <w:rPr>
-          <w:rFonts w:ascii="Arial" w:cs="Arial" w:eastAsia="Arial" w:hAnsi="Arial"/>
-          <w:sz w:val="22"/>
-          <w:szCs w:val="22"/>
-        </w:rPr>
-      </w:pPr>
-      <w:r>
-        <w:rPr>
-          <w:rFonts w:ascii="Arial" w:cs="Arial" w:eastAsia="Arial" w:hAnsi="Arial"/>
-          <w:sz w:val="22"/>
-          <w:szCs w:val="22"/>
-        </w:rPr>
-        <w:drawing>
-          <wp:inline distB="114300" distT="114300" distL="114300" distR="114300">
-            <wp:extent cx="5731200" cy="3454400"/>
-            <wp:effectExtent b="0" l="0" r="0" t="0"/>
-            <wp:docPr id="38" name="image13.png"/>
-            <a:graphic>
-              <a:graphicData uri="http://schemas.openxmlformats.org/drawingml/2006/picture">
-                <pic:pic>
-                  <pic:nvPicPr>
-                    <pic:cNvPr id="0" name="image13.png"/>
-                    <pic:cNvPicPr preferRelativeResize="0"/>
-                  </pic:nvPicPr>
-                  <pic:blipFill>
-                    <a:blip r:embed="rId36"/>
-                    <a:srcRect b="0" l="0" r="0" t="0"/>
-                    <a:stretch>
-                      <a:fillRect/>
-                    </a:stretch>
-                  </pic:blipFill>
-                  <pic:spPr>
-                    <a:xfrm>
-                      <a:off x="0" y="0"/>
-                      <a:ext cx="5731200" cy="3454400"/>
-                    </a:xfrm>
-                    <a:prstGeom prst="rect"/>
-                    <a:ln/>
-                  </pic:spPr>
-                </pic:pic>
-              </a:graphicData>
-            </a:graphic>
-          </wp:inline>
-        </w:drawing>
-      </w:r>
-      <w:r>
-        <w:rPr>
-          <w:rtl w:val="0"/>
-        </w:rPr>
-      </w:r>
-    </w:p>
-    <w:p>
-      <w:pPr>
-        <w:numPr>
-          <w:ilvl w:val="0"/>
-          <w:numId w:val="11"/>
-        </w:numPr>
-        <w:shd w:fill="ffffff" w:val="clear"/>
-        <w:spacing w:line="384.00000000000006" w:lineRule="auto"/>
-        <w:ind w:left="720" w:hanging="360"/>
-        <w:rPr>
-          <w:rFonts w:ascii="Arial" w:cs="Arial" w:eastAsia="Arial" w:hAnsi="Arial"/>
-          <w:sz w:val="22"/>
-          <w:szCs w:val="22"/>
-        </w:rPr>
-      </w:pPr>
-      <w:r>
-        <w:rPr>
-          <w:rFonts w:ascii="Arial" w:cs="Arial" w:eastAsia="Arial" w:hAnsi="Arial"/>
-          <w:sz w:val="22"/>
-          <w:szCs w:val="22"/>
-          <w:rtl w:val="0"/>
-        </w:rPr>
-        <w:t xml:space="preserve">Cmd5 defines the scheme for data to be read</w:t>
-      </w:r>
-    </w:p>
-    <w:p>
-      <w:pPr>
-        <w:shd w:fill="ffffff" w:val="clear"/>
-        <w:spacing w:after="320" w:before="200" w:line="276" w:lineRule="auto"/>
-        <w:ind w:left="0" w:firstLine="0"/>
-        <w:rPr>
-          <w:rFonts w:ascii="Arial" w:cs="Arial" w:eastAsia="Arial" w:hAnsi="Arial"/>
-          <w:sz w:val="22"/>
-          <w:szCs w:val="22"/>
-        </w:rPr>
-      </w:pPr>
-      <w:r>
-        <w:rPr>
-          <w:rFonts w:ascii="Arial" w:cs="Arial" w:eastAsia="Arial" w:hAnsi="Arial"/>
-          <w:sz w:val="22"/>
-          <w:szCs w:val="22"/>
-        </w:rPr>
-        <w:drawing>
-          <wp:inline distB="114300" distT="114300" distL="114300" distR="114300">
-            <wp:extent cx="4162425" cy="3009900"/>
-            <wp:effectExtent b="0" l="0" r="0" t="0"/>
-            <wp:docPr id="39" name="image15.png"/>
-            <a:graphic>
-              <a:graphicData uri="http://schemas.openxmlformats.org/drawingml/2006/picture">
-                <pic:pic>
-                  <pic:nvPicPr>
-                    <pic:cNvPr id="0" name="image15.png"/>
-                    <pic:cNvPicPr preferRelativeResize="0"/>
-                  </pic:nvPicPr>
-                  <pic:blipFill>
-                    <a:blip r:embed="rId37"/>
-                    <a:srcRect b="0" l="0" r="0" t="0"/>
-                    <a:stretch>
-                      <a:fillRect/>
-                    </a:stretch>
-                  </pic:blipFill>
-                  <pic:spPr>
-                    <a:xfrm>
-                      <a:off x="0" y="0"/>
-                      <a:ext cx="4162425" cy="3009900"/>
-                    </a:xfrm>
-                    <a:prstGeom prst="rect"/>
-                    <a:ln/>
-                  </pic:spPr>
-                </pic:pic>
-              </a:graphicData>
-            </a:graphic>
-          </wp:inline>
-        </w:drawing>
-      </w:r>
-      <w:r>
-        <w:rPr>
-          <w:rtl w:val="0"/>
-        </w:rPr>
-      </w:r>
-    </w:p>
-    <w:p>
-      <w:pPr>
-        <w:numPr>
-          <w:ilvl w:val="0"/>
-          <w:numId w:val="13"/>
-        </w:numPr>
-        <w:spacing w:line="276" w:lineRule="auto"/>
-        <w:ind w:left="720" w:hanging="360"/>
-        <w:rPr>
-          <w:rFonts w:ascii="Arial" w:cs="Arial" w:eastAsia="Arial" w:hAnsi="Arial"/>
-          <w:sz w:val="22"/>
-          <w:szCs w:val="22"/>
-        </w:rPr>
-      </w:pPr>
-      <w:r>
-        <w:rPr>
-          <w:rFonts w:ascii="Arial" w:cs="Arial" w:eastAsia="Arial" w:hAnsi="Arial"/>
-          <w:sz w:val="22"/>
-          <w:szCs w:val="22"/>
-          <w:rtl w:val="0"/>
-        </w:rPr>
-        <w:t xml:space="preserve">Cmd 7 creates a read stream and defines the schema for the read stream. Cmd 8  writes parsed data to delta files.</w:t>
-      </w:r>
-    </w:p>
-    <w:p>
-      <w:pPr>
-        <w:shd w:fill="ffffff" w:val="clear"/>
-        <w:spacing w:after="320" w:before="200" w:line="276" w:lineRule="auto"/>
-        <w:ind w:left="0" w:firstLine="0"/>
-        <w:rPr>
-          <w:rFonts w:ascii="Arial" w:cs="Arial" w:eastAsia="Arial" w:hAnsi="Arial"/>
-          <w:sz w:val="22"/>
-          <w:szCs w:val="22"/>
-        </w:rPr>
-      </w:pPr>
-      <w:r>
-        <w:rPr>
-          <w:rFonts w:ascii="Arial" w:cs="Arial" w:eastAsia="Arial" w:hAnsi="Arial"/>
-          <w:sz w:val="22"/>
-          <w:szCs w:val="22"/>
-        </w:rPr>
-        <w:drawing>
-          <wp:inline distB="114300" distT="114300" distL="114300" distR="114300">
-            <wp:extent cx="5731200" cy="4470400"/>
-            <wp:effectExtent b="0" l="0" r="0" t="0"/>
-            <wp:docPr id="40" name="image1.png"/>
-            <a:graphic>
-              <a:graphicData uri="http://schemas.openxmlformats.org/drawingml/2006/picture">
-                <pic:pic>
-                  <pic:nvPicPr>
-                    <pic:cNvPr id="0" name="image1.png"/>
-                    <pic:cNvPicPr preferRelativeResize="0"/>
-                  </pic:nvPicPr>
-                  <pic:blipFill>
-                    <a:blip r:embed="rId38"/>
-                    <a:srcRect b="0" l="0" r="0" t="0"/>
-                    <a:stretch>
-                      <a:fillRect/>
-                    </a:stretch>
-                  </pic:blipFill>
-                  <pic:spPr>
-                    <a:xfrm>
-                      <a:off x="0" y="0"/>
-                      <a:ext cx="5731200" cy="4470400"/>
-                    </a:xfrm>
-                    <a:prstGeom prst="rect"/>
-                    <a:ln/>
-                  </pic:spPr>
-                </pic:pic>
-              </a:graphicData>
-            </a:graphic>
-          </wp:inline>
-        </w:drawing>
-      </w:r>
-      <w:r>
-        <w:rPr>
-          <w:rtl w:val="0"/>
-        </w:rPr>
-      </w:r>
-    </w:p>
-    <w:p>
-      <w:pPr>
-        <w:numPr>
-          <w:ilvl w:val="0"/>
-          <w:numId w:val="1"/>
-        </w:numPr>
-        <w:spacing w:after="200" w:line="276" w:lineRule="auto"/>
-        <w:ind w:left="720" w:hanging="360"/>
-        <w:rPr>
-          <w:rFonts w:ascii="Arial" w:cs="Arial" w:eastAsia="Arial" w:hAnsi="Arial"/>
-          <w:sz w:val="22"/>
-          <w:szCs w:val="22"/>
-        </w:rPr>
-      </w:pPr>
-      <w:r>
-        <w:rPr>
-          <w:rFonts w:ascii="Arial" w:cs="Arial" w:eastAsia="Arial" w:hAnsi="Arial"/>
-          <w:sz w:val="22"/>
-          <w:szCs w:val="22"/>
-          <w:rtl w:val="0"/>
-        </w:rPr>
-        <w:t xml:space="preserve"> Cmd11 creates a table based on the parsed data.</w:t>
-      </w:r>
-    </w:p>
-    <w:p>
-      <w:pPr>
-        <w:shd w:fill="ffffff" w:val="clear"/>
-        <w:spacing w:after="320" w:before="200" w:line="276" w:lineRule="auto"/>
-        <w:ind w:left="0" w:firstLine="0"/>
-        <w:rPr>
-          <w:rFonts w:ascii="Arial" w:cs="Arial" w:eastAsia="Arial" w:hAnsi="Arial"/>
-          <w:sz w:val="22"/>
-          <w:szCs w:val="22"/>
-        </w:rPr>
-      </w:pPr>
-      <w:r>
-        <w:rPr>
-          <w:rFonts w:ascii="Arial" w:cs="Arial" w:eastAsia="Arial" w:hAnsi="Arial"/>
-          <w:sz w:val="22"/>
-          <w:szCs w:val="22"/>
-        </w:rPr>
-        <w:drawing>
-          <wp:inline distB="114300" distT="114300" distL="114300" distR="114300">
-            <wp:extent cx="5731200" cy="596900"/>
-            <wp:effectExtent b="0" l="0" r="0" t="0"/>
-            <wp:docPr id="41" name="image7.png"/>
-            <a:graphic>
-              <a:graphicData uri="http://schemas.openxmlformats.org/drawingml/2006/picture">
-                <pic:pic>
-                  <pic:nvPicPr>
-                    <pic:cNvPr id="0" name="image7.png"/>
-                    <pic:cNvPicPr preferRelativeResize="0"/>
-                  </pic:nvPicPr>
-                  <pic:blipFill>
-                    <a:blip r:embed="rId39"/>
-                    <a:srcRect b="0" l="0" r="0" t="0"/>
-                    <a:stretch>
-                      <a:fillRect/>
-                    </a:stretch>
-                  </pic:blipFill>
-                  <pic:spPr>
-                    <a:xfrm>
-                      <a:off x="0" y="0"/>
-                      <a:ext cx="5731200" cy="596900"/>
-                    </a:xfrm>
-                    <a:prstGeom prst="rect"/>
-                    <a:ln/>
-                  </pic:spPr>
-                </pic:pic>
-              </a:graphicData>
-            </a:graphic>
-          </wp:inline>
-        </w:drawing>
-      </w:r>
-      <w:r>
-        <w:rPr>
-          <w:rtl w:val="0"/>
-        </w:rPr>
-      </w:r>
-    </w:p>
-    <w:p>
-      <w:pPr>
-        <w:widowControl w:val="0"/>
-        <w:shd w:fill="ffffff" w:val="clear"/>
-        <w:spacing w:after="480" w:before="200" w:line="276" w:lineRule="auto"/>
-        <w:ind w:left="0" w:right="100" w:firstLine="0"/>
-        <w:rPr>
-          <w:rFonts w:ascii="Arial" w:cs="Arial" w:eastAsia="Arial" w:hAnsi="Arial"/>
-          <w:sz w:val="22"/>
-          <w:szCs w:val="22"/>
-        </w:rPr>
-      </w:pPr>
-      <w:r>
-        <w:rPr>
-          <w:rtl w:val="0"/>
-        </w:rPr>
-      </w:r>
-    </w:p>
-    <w:p>
-      <w:pPr>
         <w:widowControl w:val="0"/>
         <w:shd w:fill="ffffff" w:val="clear"/>
         <w:spacing w:after="480" w:before="200" w:line="276" w:lineRule="auto"/>
@@ -19316,7 +18396,7 @@
         </w:rPr>
         <w:t xml:space="preserve">Fluentd installation: </w:t>
       </w:r>
-      <w:hyperlink r:id="rId40">
+      <w:hyperlink r:id="rId36">
         <w:r>
           <w:rPr>
             <w:rFonts w:ascii="Arial" w:cs="Arial" w:eastAsia="Arial" w:hAnsi="Arial"/>
@@ -19352,7 +18432,7 @@
         </w:rPr>
         <w:t xml:space="preserve">Fluentd Syslog input plugin:</w:t>
       </w:r>
-      <w:hyperlink r:id="rId41">
+      <w:hyperlink r:id="rId37">
         <w:r>
           <w:rPr>
             <w:rFonts w:ascii="Arial" w:cs="Arial" w:eastAsia="Arial" w:hAnsi="Arial"/>
@@ -19388,7 +18468,7 @@
         </w:rPr>
         <w:t xml:space="preserve">Fluentd S3 output plugin:</w:t>
       </w:r>
-      <w:hyperlink r:id="rId42">
+      <w:hyperlink r:id="rId38">
         <w:r>
           <w:rPr>
             <w:rFonts w:ascii="Arial" w:cs="Arial" w:eastAsia="Arial" w:hAnsi="Arial"/>
@@ -19424,7 +18504,7 @@
         </w:rPr>
         <w:t xml:space="preserve">Fluentd buffer plugin:</w:t>
       </w:r>
-      <w:hyperlink r:id="rId43">
+      <w:hyperlink r:id="rId39">
         <w:r>
           <w:rPr>
             <w:rFonts w:ascii="Arial" w:cs="Arial" w:eastAsia="Arial" w:hAnsi="Arial"/>
@@ -19460,7 +18540,7 @@
         </w:rPr>
         <w:t xml:space="preserve">Rsyslog:</w:t>
       </w:r>
-      <w:hyperlink r:id="rId44">
+      <w:hyperlink r:id="rId40">
         <w:r>
           <w:rPr>
             <w:rFonts w:ascii="Arial" w:cs="Arial" w:eastAsia="Arial" w:hAnsi="Arial"/>
@@ -19496,7 +18576,7 @@
         </w:rPr>
         <w:t xml:space="preserve">RFC5424:</w:t>
       </w:r>
-      <w:hyperlink r:id="rId45">
+      <w:hyperlink r:id="rId41">
         <w:r>
           <w:rPr>
             <w:rFonts w:ascii="Arial" w:cs="Arial" w:eastAsia="Arial" w:hAnsi="Arial"/>
@@ -22185,7 +21265,7 @@
 
 <file path=customXML/item1.xml><?xml version="1.0" encoding="utf-8"?>
 <go:gDocsCustomXmlDataStorage xmlns:go="http://customooxmlschemas.google.com/" xmlns:r="http://schemas.openxmlformats.org/officeDocument/2006/relationships">
-  <go:docsCustomData xmlns:go="http://customooxmlschemas.google.com/" roundtripDataSignature="AMtx7mgFhNW7U4CjIq5monUTnJ6Yl3he+A==">AMUW2mWcGKSGAhwGGsJBrGr+YxHGnLKqgNsKDmeQ7jargGTlKEDqMPTedbYyM0HrPSz2IDu7QaFoObEMScQIjN+zJLuYuaXAIn5Mz7UwYxP+UWNLhjLjTpvLrEebm2SxtZN8QJTvFVJKGcbORcLTzXyWZTV0KkPueQjKjLhD1f+WIfgYia8FfTn+cMoM6EN+CWvZ0srIvda1CVgXFU8Bh+/hFJ4csAAF+ymuUy048qEvLlgze3IjBsWdP6bY4BP1QWhn0a3O81SsuZR60xmHpjeOB90Vnw8c2Ryc1Olm9Y1CpAkiaA6/KwcREqEawQ+Tn6uiiG96iTRHab0IvzR4n7HREsNriEjImA==</go:docsCustomData>
+  <go:docsCustomData xmlns:go="http://customooxmlschemas.google.com/" roundtripDataSignature="AMtx7mgFhNW7U4CjIq5monUTnJ6Yl3he+A==">AMUW2mWqvB0B9NFqptakwY3+s8DGJ+AfVH/PmxPB8fO5+Vvq/+4Wc5KP3lI7krE+jFN8yLRD7xJKWSVpE9jokH6eg5mYmM4hGZUIDK7rQI+3v9fdQy2Bd0R2h5CGwBmnZk3krGzX++i7yYgC5szfOs1BkIiZPDUOOdQMUATGW3K2c63gMA6JmlIwHN2WexORdnOlc72V344CCGF7tvac2tAF+uxocVwTIQa3kBlE8AkQVHaySMLjx1temLioNB8UpUZHJ1AqK4vL6NSxl+8peXaP783CKLNIXuXhwMFVcpntuOsYJCnhsm/EwBkJxfZ3VLUDJrwoTiKZVMnx4E98X4MGJzyzmwRamg==</go:docsCustomData>
 </go:gDocsCustomXmlDataStorage>
 </file>
 

</xml_diff>